<commit_message>
add final exams files
</commit_message>
<xml_diff>
--- a/نهم/نهم - ۸/فصل 8- 10 نمره.docx
+++ b/نهم/نهم - ۸/فصل 8- 10 نمره.docx
@@ -357,459 +357,6 @@
       </w:tr>
       <w:tr>
         <w:trPr>
-          <w:trHeight w:val="3481"/>
-        </w:trPr>
-        <w:tc>
-          <w:tcPr>
-            <w:tcW w:w="10197" w:type="dxa"/>
-            <w:gridSpan w:val="3"/>
-          </w:tcPr>
-          <w:p>
-            <w:pPr>
-              <w:pStyle w:val="ListParagraph"/>
-              <w:numPr>
-                <w:ilvl w:val="0"/>
-                <w:numId w:val="3"/>
-              </w:numPr>
-              <w:spacing w:line="276" w:lineRule="auto"/>
-              <w:rPr>
-                <w:noProof/>
-                <w:sz w:val="26"/>
-                <w:szCs w:val="26"/>
-                <w:lang w:bidi="fa-IR"/>
-              </w:rPr>
-            </w:pPr>
-            <w:r>
-              <w:rPr>
-                <w:rFonts w:hint="cs"/>
-                <w:noProof/>
-                <w:sz w:val="26"/>
-                <w:szCs w:val="26"/>
-                <w:lang w:bidi="fa-IR"/>
-              </w:rPr>
-              <w:drawing>
-                <wp:anchor distT="0" distB="0" distL="114300" distR="114300" simplePos="0" relativeHeight="251664384" behindDoc="0" locked="0" layoutInCell="1" allowOverlap="1" wp14:anchorId="79F99C02" wp14:editId="77E2F6FA">
-                  <wp:simplePos x="0" y="0"/>
-                  <wp:positionH relativeFrom="column">
-                    <wp:posOffset>104927</wp:posOffset>
-                  </wp:positionH>
-                  <wp:positionV relativeFrom="paragraph">
-                    <wp:posOffset>80219</wp:posOffset>
-                  </wp:positionV>
-                  <wp:extent cx="2708049" cy="1562422"/>
-                  <wp:effectExtent l="0" t="0" r="0" b="0"/>
-                  <wp:wrapNone/>
-                  <wp:docPr id="1" name="Picture 1"/>
-                  <wp:cNvGraphicFramePr>
-                    <a:graphicFrameLocks xmlns:a="http://schemas.openxmlformats.org/drawingml/2006/main" noChangeAspect="1"/>
-                  </wp:cNvGraphicFramePr>
-                  <a:graphic xmlns:a="http://schemas.openxmlformats.org/drawingml/2006/main">
-                    <a:graphicData uri="http://schemas.openxmlformats.org/drawingml/2006/picture">
-                      <pic:pic xmlns:pic="http://schemas.openxmlformats.org/drawingml/2006/picture">
-                        <pic:nvPicPr>
-                          <pic:cNvPr id="0" name="Picture 41"/>
-                          <pic:cNvPicPr>
-                            <a:picLocks noChangeAspect="1" noChangeArrowheads="1"/>
-                          </pic:cNvPicPr>
-                        </pic:nvPicPr>
-                        <pic:blipFill>
-                          <a:blip r:embed="rId10" cstate="print">
-                            <a:clrChange>
-                              <a:clrFrom>
-                                <a:srgbClr val="FFFFFF"/>
-                              </a:clrFrom>
-                              <a:clrTo>
-                                <a:srgbClr val="FFFFFF">
-                                  <a:alpha val="0"/>
-                                </a:srgbClr>
-                              </a:clrTo>
-                            </a:clrChange>
-                            <a:extLst>
-                              <a:ext uri="{28A0092B-C50C-407E-A947-70E740481C1C}">
-                                <a14:useLocalDpi xmlns:a14="http://schemas.microsoft.com/office/drawing/2010/main" val="0"/>
-                              </a:ext>
-                            </a:extLst>
-                          </a:blip>
-                          <a:srcRect/>
-                          <a:stretch>
-                            <a:fillRect/>
-                          </a:stretch>
-                        </pic:blipFill>
-                        <pic:spPr bwMode="auto">
-                          <a:xfrm>
-                            <a:off x="0" y="0"/>
-                            <a:ext cx="2781051" cy="1604541"/>
-                          </a:xfrm>
-                          <a:prstGeom prst="rect">
-                            <a:avLst/>
-                          </a:prstGeom>
-                          <a:noFill/>
-                          <a:ln>
-                            <a:noFill/>
-                          </a:ln>
-                        </pic:spPr>
-                      </pic:pic>
-                    </a:graphicData>
-                  </a:graphic>
-                  <wp14:sizeRelH relativeFrom="page">
-                    <wp14:pctWidth>0</wp14:pctWidth>
-                  </wp14:sizeRelH>
-                  <wp14:sizeRelV relativeFrom="page">
-                    <wp14:pctHeight>0</wp14:pctHeight>
-                  </wp14:sizeRelV>
-                </wp:anchor>
-              </w:drawing>
-            </w:r>
-            <w:r>
-              <w:rPr>
-                <w:rFonts w:ascii="Vazirmatn" w:hAnsi="Vazirmatn"/>
-                <w:sz w:val="26"/>
-                <w:szCs w:val="26"/>
-                <w:rtl/>
-                <w:lang w:bidi="fa-IR"/>
-              </w:rPr>
-              <w:t>عل</w:t>
-            </w:r>
-            <w:r>
-              <w:rPr>
-                <w:rFonts w:ascii="Vazirmatn" w:hAnsi="Vazirmatn" w:hint="cs"/>
-                <w:sz w:val="26"/>
-                <w:szCs w:val="26"/>
-                <w:rtl/>
-                <w:lang w:bidi="fa-IR"/>
-              </w:rPr>
-              <w:t>ی</w:t>
-            </w:r>
-            <w:r>
-              <w:rPr>
-                <w:rFonts w:ascii="Vazirmatn" w:hAnsi="Vazirmatn"/>
-                <w:sz w:val="26"/>
-                <w:szCs w:val="26"/>
-                <w:rtl/>
-                <w:lang w:bidi="fa-IR"/>
-              </w:rPr>
-              <w:t xml:space="preserve"> با قسمت</w:t>
-            </w:r>
-            <w:r>
-              <w:rPr>
-                <w:rFonts w:ascii="Vazirmatn" w:hAnsi="Vazirmatn" w:hint="cs"/>
-                <w:sz w:val="26"/>
-                <w:szCs w:val="26"/>
-                <w:rtl/>
-                <w:lang w:bidi="fa-IR"/>
-              </w:rPr>
-              <w:t>ی</w:t>
-            </w:r>
-            <w:r>
-              <w:rPr>
-                <w:rFonts w:ascii="Vazirmatn" w:hAnsi="Vazirmatn"/>
-                <w:sz w:val="26"/>
-                <w:szCs w:val="26"/>
-                <w:rtl/>
-                <w:lang w:bidi="fa-IR"/>
-              </w:rPr>
-              <w:t xml:space="preserve"> از دا</w:t>
-            </w:r>
-            <w:r>
-              <w:rPr>
-                <w:rFonts w:ascii="Vazirmatn" w:hAnsi="Vazirmatn" w:hint="cs"/>
-                <w:sz w:val="26"/>
-                <w:szCs w:val="26"/>
-                <w:rtl/>
-                <w:lang w:bidi="fa-IR"/>
-              </w:rPr>
-              <w:t>ی</w:t>
-            </w:r>
-            <w:r>
-              <w:rPr>
-                <w:rFonts w:ascii="Vazirmatn" w:hAnsi="Vazirmatn" w:hint="eastAsia"/>
-                <w:sz w:val="26"/>
-                <w:szCs w:val="26"/>
-                <w:rtl/>
-                <w:lang w:bidi="fa-IR"/>
-              </w:rPr>
-              <w:t>ره</w:t>
-            </w:r>
-            <w:r>
-              <w:rPr>
-                <w:rFonts w:ascii="Vazirmatn" w:hAnsi="Vazirmatn"/>
-                <w:sz w:val="26"/>
-                <w:szCs w:val="26"/>
-                <w:rtl/>
-                <w:lang w:bidi="fa-IR"/>
-              </w:rPr>
-              <w:t xml:space="preserve"> ا</w:t>
-            </w:r>
-            <w:r>
-              <w:rPr>
-                <w:rFonts w:ascii="Vazirmatn" w:hAnsi="Vazirmatn" w:hint="cs"/>
-                <w:sz w:val="26"/>
-                <w:szCs w:val="26"/>
-                <w:rtl/>
-                <w:lang w:bidi="fa-IR"/>
-              </w:rPr>
-              <w:t xml:space="preserve">ی </w:t>
-            </w:r>
-            <w:r>
-              <w:rPr>
-                <w:rFonts w:ascii="Vazirmatn" w:hAnsi="Vazirmatn"/>
-                <w:sz w:val="26"/>
-                <w:szCs w:val="26"/>
-                <w:rtl/>
-                <w:lang w:bidi="fa-IR"/>
-              </w:rPr>
-              <w:t>مخروط</w:t>
-            </w:r>
-            <w:r>
-              <w:rPr>
-                <w:rFonts w:ascii="Vazirmatn" w:hAnsi="Vazirmatn" w:hint="cs"/>
-                <w:sz w:val="26"/>
-                <w:szCs w:val="26"/>
-                <w:rtl/>
-                <w:lang w:bidi="fa-IR"/>
-              </w:rPr>
-              <w:t>ی</w:t>
-            </w:r>
-            <w:r>
-              <w:rPr>
-                <w:rFonts w:ascii="Vazirmatn" w:hAnsi="Vazirmatn"/>
-                <w:sz w:val="26"/>
-                <w:szCs w:val="26"/>
-                <w:rtl/>
-                <w:lang w:bidi="fa-IR"/>
-              </w:rPr>
-              <w:t xml:space="preserve"> به </w:t>
-            </w:r>
-            <w:r>
-              <w:rPr>
-                <w:rFonts w:ascii="Vazirmatn" w:hAnsi="Vazirmatn" w:hint="cs"/>
-                <w:sz w:val="26"/>
-                <w:szCs w:val="26"/>
-                <w:rtl/>
-                <w:lang w:bidi="fa-IR"/>
-              </w:rPr>
-              <w:t xml:space="preserve">شعاع 10 سانتی متر ، </w:t>
-            </w:r>
-          </w:p>
-          <w:p>
-            <w:pPr>
-              <w:spacing w:line="276" w:lineRule="auto"/>
-              <w:rPr>
-                <w:rFonts w:ascii="Vazirmatn" w:hAnsi="Vazirmatn"/>
-                <w:sz w:val="26"/>
-                <w:szCs w:val="26"/>
-                <w:lang w:bidi="fa-IR"/>
-              </w:rPr>
-            </w:pPr>
-            <w:r>
-              <w:rPr>
-                <w:rFonts w:ascii="Vazirmatn" w:hAnsi="Vazirmatn" w:hint="cs"/>
-                <w:sz w:val="26"/>
-                <w:szCs w:val="26"/>
-                <w:rtl/>
-                <w:lang w:bidi="fa-IR"/>
-              </w:rPr>
-              <w:t xml:space="preserve">مخروطی به شعاع </w:t>
-            </w:r>
-            <w:r>
-              <w:rPr>
-                <w:rFonts w:ascii="AmuzehNewNormalPS" w:hint="cs"/>
-                <w:sz w:val="26"/>
-                <w:szCs w:val="26"/>
-                <w:rtl/>
-                <w:lang w:bidi="fa-IR"/>
-              </w:rPr>
-              <w:t xml:space="preserve">6 سانتی متر </w:t>
-            </w:r>
-            <w:r>
-              <w:rPr>
-                <w:rFonts w:ascii="Vazirmatn" w:hAnsi="Vazirmatn"/>
-                <w:sz w:val="26"/>
-                <w:szCs w:val="26"/>
-                <w:rtl/>
-                <w:lang w:bidi="fa-IR"/>
-              </w:rPr>
-              <w:t>ساخته است.</w:t>
-            </w:r>
-          </w:p>
-          <w:p>
-            <w:pPr>
-              <w:spacing w:line="276" w:lineRule="auto"/>
-              <w:rPr>
-                <w:rFonts w:ascii="Vazirmatn" w:hAnsi="Vazirmatn"/>
-                <w:sz w:val="26"/>
-                <w:szCs w:val="26"/>
-                <w:rtl/>
-                <w:lang w:bidi="fa-IR"/>
-              </w:rPr>
-            </w:pPr>
-            <w:r>
-              <w:rPr>
-                <w:rFonts w:ascii="Vazirmatn" w:hAnsi="Vazirmatn" w:hint="cs"/>
-                <w:sz w:val="26"/>
-                <w:szCs w:val="26"/>
-                <w:rtl/>
-                <w:lang w:bidi="fa-IR"/>
-              </w:rPr>
-              <w:t xml:space="preserve">الف) اندازه ارتفاع این مخروط را به کمک رابطه فیثاغورس </w:t>
-            </w:r>
-          </w:p>
-          <w:p>
-            <w:pPr>
-              <w:spacing w:line="276" w:lineRule="auto"/>
-              <w:rPr>
-                <w:rFonts w:ascii="Vazirmatn" w:hAnsi="Vazirmatn"/>
-                <w:sz w:val="26"/>
-                <w:szCs w:val="26"/>
-                <w:rtl/>
-                <w:lang w:bidi="fa-IR"/>
-              </w:rPr>
-            </w:pPr>
-            <w:r>
-              <w:rPr>
-                <w:rFonts w:ascii="Vazirmatn" w:hAnsi="Vazirmatn" w:hint="cs"/>
-                <w:sz w:val="26"/>
-                <w:szCs w:val="26"/>
-                <w:rtl/>
-                <w:lang w:bidi="fa-IR"/>
-              </w:rPr>
-              <w:t>به دست آورید.</w:t>
-            </w:r>
-          </w:p>
-          <w:p>
-            <w:pPr>
-              <w:spacing w:line="276" w:lineRule="auto"/>
-              <w:rPr>
-                <w:rFonts w:ascii="Vazirmatn" w:hAnsi="Vazirmatn"/>
-                <w:sz w:val="26"/>
-                <w:szCs w:val="26"/>
-                <w:rtl/>
-                <w:lang w:bidi="fa-IR"/>
-              </w:rPr>
-            </w:pPr>
-          </w:p>
-          <w:p>
-            <w:pPr>
-              <w:spacing w:line="276" w:lineRule="auto"/>
-              <w:rPr>
-                <w:rFonts w:ascii="Vazirmatn" w:hAnsi="Vazirmatn"/>
-                <w:sz w:val="16"/>
-                <w:szCs w:val="16"/>
-                <w:rtl/>
-                <w:lang w:bidi="fa-IR"/>
-              </w:rPr>
-            </w:pPr>
-          </w:p>
-          <w:p>
-            <w:pPr>
-              <w:spacing w:line="276" w:lineRule="auto"/>
-              <w:rPr>
-                <w:rFonts w:ascii="Vazirmatn" w:hAnsi="Vazirmatn"/>
-                <w:sz w:val="26"/>
-                <w:szCs w:val="26"/>
-                <w:rtl/>
-                <w:lang w:bidi="fa-IR"/>
-              </w:rPr>
-            </w:pPr>
-            <w:r>
-              <w:rPr>
-                <w:rFonts w:ascii="Vazirmatn" w:hAnsi="Vazirmatn" w:hint="cs"/>
-                <w:sz w:val="26"/>
-                <w:szCs w:val="26"/>
-                <w:rtl/>
-                <w:lang w:bidi="fa-IR"/>
-              </w:rPr>
-              <w:t>ب) حجم این مخروط چقدر است؟ (</w:t>
-            </w:r>
-            <w:r>
-              <w:rPr>
-                <w:position w:val="-6"/>
-                <w:sz w:val="26"/>
-                <w:szCs w:val="26"/>
-                <w:lang w:bidi="fa-IR"/>
-              </w:rPr>
-              <w:object w:dxaOrig="720" w:dyaOrig="279" w14:anchorId="2047DBB7">
-                <v:shapetype id="_x0000_t75" coordsize="21600,21600" o:spt="75" o:preferrelative="t" path="m@4@5l@4@11@9@11@9@5xe" filled="f" stroked="f">
-                  <v:stroke joinstyle="miter"/>
-                  <v:formulas>
-                    <v:f eqn="if lineDrawn pixelLineWidth 0"/>
-                    <v:f eqn="sum @0 1 0"/>
-                    <v:f eqn="sum 0 0 @1"/>
-                    <v:f eqn="prod @2 1 2"/>
-                    <v:f eqn="prod @3 21600 pixelWidth"/>
-                    <v:f eqn="prod @3 21600 pixelHeight"/>
-                    <v:f eqn="sum @0 0 1"/>
-                    <v:f eqn="prod @6 1 2"/>
-                    <v:f eqn="prod @7 21600 pixelWidth"/>
-                    <v:f eqn="sum @8 21600 0"/>
-                    <v:f eqn="prod @7 21600 pixelHeight"/>
-                    <v:f eqn="sum @10 21600 0"/>
-                  </v:formulas>
-                  <v:path o:extrusionok="f" gradientshapeok="t" o:connecttype="rect"/>
-                  <o:lock v:ext="edit" aspectratio="t"/>
-                </v:shapetype>
-                <v:shape id="_x0000_i1025" type="#_x0000_t75" style="width:40.8pt;height:15.85pt" o:ole="">
-                  <v:imagedata r:id="rId11" o:title=""/>
-                </v:shape>
-                <o:OLEObject Type="Embed" ProgID="Equation.DSMT4" ShapeID="_x0000_i1025" DrawAspect="Content" ObjectID="_1788174104" r:id="rId12"/>
-              </w:object>
-            </w:r>
-            <w:r>
-              <w:rPr>
-                <w:rFonts w:ascii="Vazirmatn" w:hAnsi="Vazirmatn" w:hint="cs"/>
-                <w:sz w:val="26"/>
-                <w:szCs w:val="26"/>
-                <w:rtl/>
-                <w:lang w:bidi="fa-IR"/>
-              </w:rPr>
-              <w:t>)</w:t>
-            </w:r>
-          </w:p>
-          <w:p>
-            <w:pPr>
-              <w:pStyle w:val="ListParagraph"/>
-              <w:spacing w:line="276" w:lineRule="auto"/>
-              <w:ind w:left="360"/>
-              <w:rPr>
-                <w:noProof/>
-                <w:sz w:val="26"/>
-                <w:szCs w:val="26"/>
-                <w:lang w:bidi="fa-IR"/>
-              </w:rPr>
-            </w:pPr>
-          </w:p>
-        </w:tc>
-        <w:tc>
-          <w:tcPr>
-            <w:tcW w:w="570" w:type="dxa"/>
-            <w:vAlign w:val="center"/>
-          </w:tcPr>
-          <w:p>
-            <w:pPr>
-              <w:jc w:val="center"/>
-              <w:rPr>
-                <w:rFonts w:ascii="Vazirmatn" w:hAnsi="Vazirmatn"/>
-                <w:sz w:val="26"/>
-                <w:szCs w:val="26"/>
-                <w:rtl/>
-                <w:lang w:bidi="fa-IR"/>
-              </w:rPr>
-            </w:pPr>
-            <w:r>
-              <w:rPr>
-                <w:rFonts w:ascii="Vazirmatn" w:hAnsi="Vazirmatn" w:hint="cs"/>
-                <w:sz w:val="26"/>
-                <w:szCs w:val="26"/>
-                <w:rtl/>
-                <w:lang w:bidi="fa-IR"/>
-              </w:rPr>
-              <w:t>2</w:t>
-            </w:r>
-          </w:p>
-        </w:tc>
-      </w:tr>
-      <w:tr>
-        <w:trPr>
           <w:trHeight w:val="2171"/>
         </w:trPr>
         <w:tc>
@@ -831,6 +378,8 @@
                 <w:lang w:bidi="fa-IR"/>
               </w:rPr>
             </w:pPr>
+            <w:bookmarkStart w:id="0" w:name="_GoBack"/>
+            <w:bookmarkEnd w:id="0"/>
             <w:r>
               <w:rPr>
                 <w:noProof/>
@@ -862,7 +411,7 @@
                           <pic:cNvPicPr/>
                         </pic:nvPicPr>
                         <pic:blipFill>
-                          <a:blip r:embed="rId13">
+                          <a:blip r:embed="rId10">
                             <a:biLevel thresh="75000"/>
                           </a:blip>
                           <a:stretch>
@@ -971,10 +520,29 @@
                 <w:lang w:bidi="fa-IR"/>
               </w:rPr>
               <w:object w:dxaOrig="720" w:dyaOrig="279" w14:anchorId="28D22F32">
-                <v:shape id="_x0000_i1026" type="#_x0000_t75" style="width:40.8pt;height:15.85pt" o:ole="">
+                <v:shapetype id="_x0000_t75" coordsize="21600,21600" o:spt="75" o:preferrelative="t" path="m@4@5l@4@11@9@11@9@5xe" filled="f" stroked="f">
+                  <v:stroke joinstyle="miter"/>
+                  <v:formulas>
+                    <v:f eqn="if lineDrawn pixelLineWidth 0"/>
+                    <v:f eqn="sum @0 1 0"/>
+                    <v:f eqn="sum 0 0 @1"/>
+                    <v:f eqn="prod @2 1 2"/>
+                    <v:f eqn="prod @3 21600 pixelWidth"/>
+                    <v:f eqn="prod @3 21600 pixelHeight"/>
+                    <v:f eqn="sum @0 0 1"/>
+                    <v:f eqn="prod @6 1 2"/>
+                    <v:f eqn="prod @7 21600 pixelWidth"/>
+                    <v:f eqn="sum @8 21600 0"/>
+                    <v:f eqn="prod @7 21600 pixelHeight"/>
+                    <v:f eqn="sum @10 21600 0"/>
+                  </v:formulas>
+                  <v:path o:extrusionok="f" gradientshapeok="t" o:connecttype="rect"/>
+                  <o:lock v:ext="edit" aspectratio="t"/>
+                </v:shapetype>
+                <v:shape id="_x0000_i1026" type="#_x0000_t75" style="width:40.5pt;height:15.75pt" o:ole="">
                   <v:imagedata r:id="rId11" o:title=""/>
                 </v:shape>
-                <o:OLEObject Type="Embed" ProgID="Equation.DSMT4" ShapeID="_x0000_i1026" DrawAspect="Content" ObjectID="_1788174105" r:id="rId14"/>
+                <o:OLEObject Type="Embed" ProgID="Equation.DSMT4" ShapeID="_x0000_i1026" DrawAspect="Content" ObjectID="_1809582343" r:id="rId12"/>
               </w:object>
             </w:r>
             <w:r>
@@ -1097,8 +665,6 @@
               </w:rPr>
               <w:t xml:space="preserve">به </w:t>
             </w:r>
-            <w:bookmarkStart w:id="0" w:name="_GoBack"/>
-            <w:bookmarkEnd w:id="0"/>
             <w:r>
               <w:rPr>
                 <w:rFonts w:hint="cs"/>
@@ -1126,10 +692,10 @@
                 <w:lang w:bidi="fa-IR"/>
               </w:rPr>
               <w:object w:dxaOrig="720" w:dyaOrig="279" w14:anchorId="195CDF1A">
-                <v:shape id="_x0000_i1027" type="#_x0000_t75" style="width:40.8pt;height:15.85pt" o:ole="">
+                <v:shape id="_x0000_i1027" type="#_x0000_t75" style="width:40.5pt;height:15.75pt" o:ole="">
                   <v:imagedata r:id="rId11" o:title=""/>
                 </v:shape>
-                <o:OLEObject Type="Embed" ProgID="Equation.DSMT4" ShapeID="_x0000_i1027" DrawAspect="Content" ObjectID="_1788174106" r:id="rId15"/>
+                <o:OLEObject Type="Embed" ProgID="Equation.DSMT4" ShapeID="_x0000_i1027" DrawAspect="Content" ObjectID="_1809582344" r:id="rId13"/>
               </w:object>
             </w:r>
             <w:r>
@@ -1754,12 +1320,12 @@
                           <pic:cNvPicPr/>
                         </pic:nvPicPr>
                         <pic:blipFill>
-                          <a:blip r:embed="rId16" cstate="print">
+                          <a:blip r:embed="rId14" cstate="print">
                             <a:biLevel thresh="75000"/>
                             <a:extLst>
                               <a:ext uri="{BEBA8EAE-BF5A-486C-A8C5-ECC9F3942E4B}">
                                 <a14:imgProps xmlns:a14="http://schemas.microsoft.com/office/drawing/2010/main">
-                                  <a14:imgLayer r:embed="rId17">
+                                  <a14:imgLayer r:embed="rId15">
                                     <a14:imgEffect>
                                       <a14:sharpenSoften amount="50000"/>
                                     </a14:imgEffect>
@@ -1899,7 +1465,7 @@
                           <pic:cNvPicPr/>
                         </pic:nvPicPr>
                         <pic:blipFill>
-                          <a:blip r:embed="rId18" cstate="print">
+                          <a:blip r:embed="rId16" cstate="print">
                             <a:clrChange>
                               <a:clrFrom>
                                 <a:srgbClr val="FFFFFF"/>
@@ -1914,7 +1480,7 @@
                             <a:extLst>
                               <a:ext uri="{BEBA8EAE-BF5A-486C-A8C5-ECC9F3942E4B}">
                                 <a14:imgProps xmlns:a14="http://schemas.microsoft.com/office/drawing/2010/main">
-                                  <a14:imgLayer r:embed="rId19">
+                                  <a14:imgLayer r:embed="rId17">
                                     <a14:imgEffect>
                                       <a14:sharpenSoften amount="50000"/>
                                     </a14:imgEffect>
@@ -2363,10 +1929,10 @@
                 <w:lang w:bidi="fa-IR"/>
               </w:rPr>
               <w:object w:dxaOrig="720" w:dyaOrig="279" w14:anchorId="52430579">
-                <v:shape id="_x0000_i1028" type="#_x0000_t75" style="width:40.8pt;height:15.85pt" o:ole="">
+                <v:shape id="_x0000_i1028" type="#_x0000_t75" style="width:40.5pt;height:15.75pt" o:ole="">
                   <v:imagedata r:id="rId11" o:title=""/>
                 </v:shape>
-                <o:OLEObject Type="Embed" ProgID="Equation.DSMT4" ShapeID="_x0000_i1028" DrawAspect="Content" ObjectID="_1788174107" r:id="rId20"/>
+                <o:OLEObject Type="Embed" ProgID="Equation.DSMT4" ShapeID="_x0000_i1028" DrawAspect="Content" ObjectID="_1809582345" r:id="rId18"/>
               </w:object>
             </w:r>
             <w:r>
@@ -2489,11 +2055,11 @@
                           <pic:cNvPicPr/>
                         </pic:nvPicPr>
                         <pic:blipFill>
-                          <a:blip r:embed="rId21" cstate="print">
+                          <a:blip r:embed="rId19" cstate="print">
                             <a:extLst>
                               <a:ext uri="{BEBA8EAE-BF5A-486C-A8C5-ECC9F3942E4B}">
                                 <a14:imgProps xmlns:a14="http://schemas.microsoft.com/office/drawing/2010/main">
-                                  <a14:imgLayer r:embed="rId22">
+                                  <a14:imgLayer r:embed="rId20">
                                     <a14:imgEffect>
                                       <a14:sharpenSoften amount="50000"/>
                                     </a14:imgEffect>
@@ -2627,10 +2193,10 @@
                 <w:lang w:bidi="fa-IR"/>
               </w:rPr>
               <w:object w:dxaOrig="720" w:dyaOrig="279" w14:anchorId="739F2444">
-                <v:shape id="_x0000_i1050" type="#_x0000_t75" style="width:40.8pt;height:15.85pt" o:ole="">
+                <v:shape id="_x0000_i1029" type="#_x0000_t75" style="width:40.5pt;height:15.75pt" o:ole="">
                   <v:imagedata r:id="rId11" o:title=""/>
                 </v:shape>
-                <o:OLEObject Type="Embed" ProgID="Equation.DSMT4" ShapeID="_x0000_i1050" DrawAspect="Content" ObjectID="_1788174108" r:id="rId23"/>
+                <o:OLEObject Type="Embed" ProgID="Equation.DSMT4" ShapeID="_x0000_i1029" DrawAspect="Content" ObjectID="_1809582346" r:id="rId21"/>
               </w:object>
             </w:r>
             <w:r>
@@ -2710,7 +2276,7 @@
       </w:pPr>
     </w:p>
     <w:sectPr>
-      <w:footerReference w:type="even" r:id="rId24"/>
+      <w:footerReference w:type="even" r:id="rId22"/>
       <w:pgSz w:w="11906" w:h="16838" w:code="9"/>
       <w:pgMar w:top="567" w:right="680" w:bottom="567" w:left="680" w:header="0" w:footer="0" w:gutter="0"/>
       <w:cols w:space="708"/>
@@ -4850,7 +4416,7 @@
 </file>
 
 <file path=customXml/itemProps1.xml><?xml version="1.0" encoding="utf-8"?>
-<ds:datastoreItem xmlns:ds="http://schemas.openxmlformats.org/officeDocument/2006/customXml" ds:itemID="{C34512F1-575A-4D1A-8770-95F25A2ED286}">
+<ds:datastoreItem xmlns:ds="http://schemas.openxmlformats.org/officeDocument/2006/customXml" ds:itemID="{1D1C82F6-E9DE-467B-9CE2-0178136C5BE4}">
   <ds:schemaRefs>
     <ds:schemaRef ds:uri="http://schemas.openxmlformats.org/officeDocument/2006/bibliography"/>
   </ds:schemaRefs>

</xml_diff>